<commit_message>
Ajuste de premissas e restrições
</commit_message>
<xml_diff>
--- a/docs/TAP - Termo de Abertura do Projeto/TAP_ehSoja.docx
+++ b/docs/TAP - Termo de Abertura do Projeto/TAP_ehSoja.docx
@@ -525,7 +525,7 @@
     <w:p/>
     <w:p>
       <w:pPr>
-        <w:pStyle w:val="Heading1"/>
+        <w:pStyle w:val="Ttulo1"/>
       </w:pPr>
       <w:r>
         <w:t>Objetivos deste documento</w:t>
@@ -579,7 +579,7 @@
     <w:p/>
     <w:p>
       <w:pPr>
-        <w:pStyle w:val="Heading1"/>
+        <w:pStyle w:val="Ttulo1"/>
       </w:pPr>
       <w:r>
         <w:t xml:space="preserve">Situação </w:t>
@@ -663,7 +663,7 @@
     <w:p/>
     <w:p>
       <w:pPr>
-        <w:pStyle w:val="Heading1"/>
+        <w:pStyle w:val="Ttulo1"/>
       </w:pPr>
       <w:r>
         <w:t xml:space="preserve">Objetivos SMART </w:t>
@@ -727,7 +727,7 @@
     <w:p/>
     <w:p>
       <w:pPr>
-        <w:pStyle w:val="Heading1"/>
+        <w:pStyle w:val="Ttulo1"/>
       </w:pPr>
       <w:r>
         <w:t>Produtos e p</w:t>
@@ -774,7 +774,7 @@
     </w:p>
     <w:p>
       <w:pPr>
-        <w:pStyle w:val="ListParagraph"/>
+        <w:pStyle w:val="PargrafodaLista"/>
         <w:numPr>
           <w:ilvl w:val="0"/>
           <w:numId w:val="6"/>
@@ -787,7 +787,7 @@
     </w:p>
     <w:p>
       <w:pPr>
-        <w:pStyle w:val="ListParagraph"/>
+        <w:pStyle w:val="PargrafodaLista"/>
         <w:numPr>
           <w:ilvl w:val="1"/>
           <w:numId w:val="6"/>
@@ -809,7 +809,7 @@
     </w:p>
     <w:p>
       <w:pPr>
-        <w:pStyle w:val="ListParagraph"/>
+        <w:pStyle w:val="PargrafodaLista"/>
         <w:numPr>
           <w:ilvl w:val="1"/>
           <w:numId w:val="6"/>
@@ -831,7 +831,7 @@
     </w:p>
     <w:p>
       <w:pPr>
-        <w:pStyle w:val="ListParagraph"/>
+        <w:pStyle w:val="PargrafodaLista"/>
         <w:numPr>
           <w:ilvl w:val="1"/>
           <w:numId w:val="6"/>
@@ -847,7 +847,7 @@
     </w:p>
     <w:p>
       <w:pPr>
-        <w:pStyle w:val="ListParagraph"/>
+        <w:pStyle w:val="PargrafodaLista"/>
         <w:numPr>
           <w:ilvl w:val="0"/>
           <w:numId w:val="6"/>
@@ -861,7 +861,7 @@
     </w:p>
     <w:p>
       <w:pPr>
-        <w:pStyle w:val="ListParagraph"/>
+        <w:pStyle w:val="PargrafodaLista"/>
         <w:numPr>
           <w:ilvl w:val="1"/>
           <w:numId w:val="6"/>
@@ -877,7 +877,7 @@
     </w:p>
     <w:p>
       <w:pPr>
-        <w:pStyle w:val="ListParagraph"/>
+        <w:pStyle w:val="PargrafodaLista"/>
         <w:numPr>
           <w:ilvl w:val="1"/>
           <w:numId w:val="6"/>
@@ -893,7 +893,7 @@
     </w:p>
     <w:p>
       <w:pPr>
-        <w:pStyle w:val="ListParagraph"/>
+        <w:pStyle w:val="PargrafodaLista"/>
         <w:numPr>
           <w:ilvl w:val="0"/>
           <w:numId w:val="6"/>
@@ -906,7 +906,7 @@
     </w:p>
     <w:p>
       <w:pPr>
-        <w:pStyle w:val="ListParagraph"/>
+        <w:pStyle w:val="PargrafodaLista"/>
         <w:numPr>
           <w:ilvl w:val="1"/>
           <w:numId w:val="6"/>
@@ -922,7 +922,7 @@
     </w:p>
     <w:p>
       <w:pPr>
-        <w:pStyle w:val="ListParagraph"/>
+        <w:pStyle w:val="PargrafodaLista"/>
         <w:numPr>
           <w:ilvl w:val="1"/>
           <w:numId w:val="6"/>
@@ -938,7 +938,7 @@
     </w:p>
     <w:p>
       <w:pPr>
-        <w:pStyle w:val="ListParagraph"/>
+        <w:pStyle w:val="PargrafodaLista"/>
         <w:numPr>
           <w:ilvl w:val="1"/>
           <w:numId w:val="6"/>
@@ -960,7 +960,7 @@
     </w:p>
     <w:p>
       <w:pPr>
-        <w:pStyle w:val="ListParagraph"/>
+        <w:pStyle w:val="PargrafodaLista"/>
         <w:numPr>
           <w:ilvl w:val="0"/>
           <w:numId w:val="6"/>
@@ -973,7 +973,7 @@
     </w:p>
     <w:p>
       <w:pPr>
-        <w:pStyle w:val="ListParagraph"/>
+        <w:pStyle w:val="PargrafodaLista"/>
         <w:numPr>
           <w:ilvl w:val="1"/>
           <w:numId w:val="6"/>
@@ -986,7 +986,7 @@
     </w:p>
     <w:p>
       <w:pPr>
-        <w:pStyle w:val="ListParagraph"/>
+        <w:pStyle w:val="PargrafodaLista"/>
         <w:numPr>
           <w:ilvl w:val="1"/>
           <w:numId w:val="6"/>
@@ -1004,7 +1004,7 @@
     <w:p/>
     <w:p>
       <w:pPr>
-        <w:pStyle w:val="Heading1"/>
+        <w:pStyle w:val="Ttulo1"/>
       </w:pPr>
       <w:r>
         <w:t>Marcos</w:t>
@@ -1055,7 +1055,7 @@
           </w:tcPr>
           <w:p>
             <w:pPr>
-              <w:pStyle w:val="Header"/>
+              <w:pStyle w:val="Cabealho"/>
               <w:jc w:val="center"/>
               <w:rPr>
                 <w:b/>
@@ -1077,7 +1077,7 @@
           </w:tcPr>
           <w:p>
             <w:pPr>
-              <w:pStyle w:val="Header"/>
+              <w:pStyle w:val="Cabealho"/>
               <w:jc w:val="center"/>
               <w:rPr>
                 <w:b/>
@@ -1326,7 +1326,7 @@
     </w:tbl>
     <w:p>
       <w:pPr>
-        <w:pStyle w:val="Caption"/>
+        <w:pStyle w:val="Legenda"/>
       </w:pPr>
       <w:r>
         <w:t xml:space="preserve">Tabela </w:t>
@@ -1360,7 +1360,7 @@
     <w:p/>
     <w:p>
       <w:pPr>
-        <w:pStyle w:val="Heading1"/>
+        <w:pStyle w:val="Ttulo1"/>
       </w:pPr>
       <w:r>
         <w:lastRenderedPageBreak/>
@@ -1380,7 +1380,7 @@
     </w:p>
     <w:tbl>
       <w:tblPr>
-        <w:tblStyle w:val="TableGrid"/>
+        <w:tblStyle w:val="Tabelacomgrade"/>
         <w:tblW w:w="0" w:type="auto"/>
         <w:tblInd w:w="108" w:type="dxa"/>
         <w:tblLook w:val="04A0" w:firstRow="1" w:lastRow="0" w:firstColumn="1" w:lastColumn="0" w:noHBand="0" w:noVBand="1"/>
@@ -1399,7 +1399,7 @@
           </w:tcPr>
           <w:p>
             <w:pPr>
-              <w:pStyle w:val="Header"/>
+              <w:pStyle w:val="Cabealho"/>
               <w:jc w:val="center"/>
               <w:rPr>
                 <w:b/>
@@ -1425,7 +1425,7 @@
           </w:tcPr>
           <w:p>
             <w:pPr>
-              <w:pStyle w:val="Header"/>
+              <w:pStyle w:val="Cabealho"/>
               <w:jc w:val="center"/>
               <w:rPr>
                 <w:b/>
@@ -1451,7 +1451,7 @@
           </w:tcPr>
           <w:p>
             <w:pPr>
-              <w:pStyle w:val="Header"/>
+              <w:pStyle w:val="Cabealho"/>
               <w:jc w:val="center"/>
               <w:rPr>
                 <w:b/>
@@ -2093,21 +2093,7 @@
               <w:rPr>
                 <w:sz w:val="22"/>
               </w:rPr>
-              <w:t xml:space="preserve">Anna </w:t>
-            </w:r>
-            <w:proofErr w:type="spellStart"/>
-            <w:r>
-              <w:rPr>
-                <w:sz w:val="22"/>
-              </w:rPr>
-              <w:t>Yukimi</w:t>
-            </w:r>
-            <w:proofErr w:type="spellEnd"/>
-            <w:r>
-              <w:rPr>
-                <w:sz w:val="22"/>
-              </w:rPr>
-              <w:t xml:space="preserve"> Yamada</w:t>
+              <w:t>Anna Yukimi Yamada</w:t>
             </w:r>
           </w:p>
         </w:tc>
@@ -2347,7 +2333,7 @@
     </w:tbl>
     <w:p>
       <w:pPr>
-        <w:pStyle w:val="Caption"/>
+        <w:pStyle w:val="Legenda"/>
         <w:rPr>
           <w:szCs w:val="16"/>
         </w:rPr>
@@ -2371,7 +2357,7 @@
     <w:p/>
     <w:p>
       <w:pPr>
-        <w:pStyle w:val="Heading1"/>
+        <w:pStyle w:val="Ttulo1"/>
       </w:pPr>
       <w:r>
         <w:t>Restrições</w:t>
@@ -2401,7 +2387,7 @@
         </w:numPr>
       </w:pPr>
       <w:r>
-        <w:t>Cada integrante deverá receber R$50,00 por hora, portanto, em conformidade com o tempo estimado:</w:t>
+        <w:t>Cada integrante deverá receber R$100,00 por hora, portanto, em conformidade com o tempo estimado:</w:t>
       </w:r>
     </w:p>
     <w:p>
@@ -2413,13 +2399,7 @@
         </w:numPr>
       </w:pPr>
       <w:r>
-        <w:t>Ao final de uma sprint o custo não poderá exceder R$</w:t>
-      </w:r>
-      <w:r>
-        <w:t>1.071</w:t>
-      </w:r>
-      <w:r>
-        <w:t>,00 por integrante;</w:t>
+        <w:t>Ao final de uma sprint o custo não poderá exceder R$2.142,00 por integrante;</w:t>
       </w:r>
     </w:p>
     <w:p>
@@ -2431,19 +2411,7 @@
         </w:numPr>
       </w:pPr>
       <w:r>
-        <w:t>Ao final de uma sprint o custo</w:t>
-      </w:r>
-      <w:r>
-        <w:t xml:space="preserve"> </w:t>
-      </w:r>
-      <w:r>
-        <w:t>não poderá exceder R$</w:t>
-      </w:r>
-      <w:r>
-        <w:t>7.500</w:t>
-      </w:r>
-      <w:r>
-        <w:t>,00 considerando toda a equipe;</w:t>
+        <w:t>Ao final de uma sprint o custo não poderá exceder R$15.000,00 considerando toda a equipe;</w:t>
       </w:r>
     </w:p>
     <w:p>
@@ -2455,13 +2423,7 @@
         </w:numPr>
       </w:pPr>
       <w:r>
-        <w:t>O projeto, em sua totalidade, não poderá exceder o custo de R$</w:t>
-      </w:r>
-      <w:r>
-        <w:t>30.000</w:t>
-      </w:r>
-      <w:r>
-        <w:t>,00.</w:t>
+        <w:t>O projeto, em sua totalidade, não poderá exceder o custo de R$60.000,00.</w:t>
       </w:r>
     </w:p>
     <w:p>
@@ -2543,7 +2505,7 @@
     <w:p/>
     <w:p>
       <w:pPr>
-        <w:pStyle w:val="Heading1"/>
+        <w:pStyle w:val="Ttulo1"/>
       </w:pPr>
       <w:r>
         <w:t>Premissas</w:t>
@@ -2607,22 +2569,7 @@
         </w:numPr>
       </w:pPr>
       <w:r>
-        <w:t xml:space="preserve">Cada integrante </w:t>
-      </w:r>
-      <w:r>
-        <w:t>deverá receber</w:t>
-      </w:r>
-      <w:r>
-        <w:t xml:space="preserve"> R$50,00 por hora,</w:t>
-      </w:r>
-      <w:r>
-        <w:t xml:space="preserve"> portanto, em conformidade com o tempo es</w:t>
-      </w:r>
-      <w:r>
-        <w:t>t</w:t>
-      </w:r>
-      <w:r>
-        <w:t>imado:</w:t>
+        <w:t>Cada integrante deverá receber R$100,00 por hora, portanto, em conformidade com o tempo estimado:</w:t>
       </w:r>
     </w:p>
     <w:p>
@@ -2634,25 +2581,7 @@
         </w:numPr>
       </w:pPr>
       <w:r>
-        <w:t xml:space="preserve">Ao final de uma sprint o custo </w:t>
-      </w:r>
-      <w:r>
-        <w:t>deverá ser de</w:t>
-      </w:r>
-      <w:r>
-        <w:t xml:space="preserve"> R$</w:t>
-      </w:r>
-      <w:r>
-        <w:t>1</w:t>
-      </w:r>
-      <w:r>
-        <w:t>.</w:t>
-      </w:r>
-      <w:r>
-        <w:t>071</w:t>
-      </w:r>
-      <w:r>
-        <w:t>,00 por integrante;</w:t>
+        <w:t>Ao final de uma sprint o custo deverá ser de R$2.142,00 por integrante;</w:t>
       </w:r>
     </w:p>
     <w:p>
@@ -2665,19 +2594,7 @@
       </w:pPr>
       <w:r>
         <w:lastRenderedPageBreak/>
-        <w:t xml:space="preserve">Ao final de uma sprint o custo </w:t>
-      </w:r>
-      <w:r>
-        <w:t>deverá ser de</w:t>
-      </w:r>
-      <w:r>
-        <w:t xml:space="preserve"> R$</w:t>
-      </w:r>
-      <w:r>
-        <w:t>7.500</w:t>
-      </w:r>
-      <w:r>
-        <w:t>,00 considerando toda a equipe;</w:t>
+        <w:t>Ao final de uma sprint o custo deverá ser de R$15.000,00 considerando toda a equipe;</w:t>
       </w:r>
     </w:p>
     <w:p>
@@ -2687,21 +2604,14 @@
           <w:ilvl w:val="1"/>
           <w:numId w:val="4"/>
         </w:numPr>
-      </w:pPr>
-      <w:r>
-        <w:t xml:space="preserve">O projeto, em sua totalidade, </w:t>
-      </w:r>
-      <w:r>
-        <w:t>deverá custar</w:t>
-      </w:r>
-      <w:r>
-        <w:t xml:space="preserve"> R$</w:t>
-      </w:r>
-      <w:r>
-        <w:t>30.0</w:t>
-      </w:r>
-      <w:r>
-        <w:t>00,00.</w:t>
+        <w:rPr>
+          <w:rFonts w:ascii="Arial" w:hAnsi="Arial" w:cs="Arial"/>
+          <w:sz w:val="20"/>
+          <w:szCs w:val="20"/>
+        </w:rPr>
+      </w:pPr>
+      <w:r>
+        <w:t>O projeto, em sua totalidade, deverá custar R$60.000,00.</w:t>
       </w:r>
     </w:p>
     <w:p>
@@ -2816,7 +2726,7 @@
     <w:p/>
     <w:p>
       <w:pPr>
-        <w:pStyle w:val="Heading1"/>
+        <w:pStyle w:val="Ttulo1"/>
       </w:pPr>
       <w:r>
         <w:t>Riscos</w:t>
@@ -2976,7 +2886,7 @@
     <w:p/>
     <w:p>
       <w:pPr>
-        <w:pStyle w:val="Heading1"/>
+        <w:pStyle w:val="Ttulo1"/>
       </w:pPr>
       <w:r>
         <w:t>Orçamento</w:t>
@@ -3273,7 +3183,7 @@
         </w:tcPr>
         <w:p>
           <w:pPr>
-            <w:pStyle w:val="Footer"/>
+            <w:pStyle w:val="Rodap"/>
             <w:spacing w:before="120" w:after="120"/>
             <w:rPr>
               <w:color w:val="244061" w:themeColor="accent1" w:themeShade="80"/>
@@ -3302,7 +3212,7 @@
               <w:noProof/>
               <w:color w:val="244061" w:themeColor="accent1" w:themeShade="80"/>
             </w:rPr>
-            <w:t>TAP_ehSoja.docx</w:t>
+            <w:t>TAP_ehSoja</w:t>
           </w:r>
           <w:r>
             <w:rPr>
@@ -3319,7 +3229,7 @@
         </w:tcPr>
         <w:p>
           <w:pPr>
-            <w:pStyle w:val="Footer"/>
+            <w:pStyle w:val="Rodap"/>
             <w:spacing w:before="120" w:after="120"/>
             <w:jc w:val="right"/>
             <w:rPr>
@@ -3430,7 +3340,7 @@
             </w:tcPr>
             <w:p>
               <w:pPr>
-                <w:pStyle w:val="Footer"/>
+                <w:pStyle w:val="Rodap"/>
                 <w:spacing w:before="120" w:after="120"/>
                 <w:rPr>
                   <w:color w:val="244061" w:themeColor="accent1" w:themeShade="80"/>
@@ -3468,7 +3378,7 @@
             </w:tcPr>
             <w:p>
               <w:pPr>
-                <w:pStyle w:val="Footer"/>
+                <w:pStyle w:val="Rodap"/>
                 <w:spacing w:before="120" w:after="120"/>
                 <w:jc w:val="right"/>
                 <w:rPr>
@@ -3489,7 +3399,7 @@
   </w:tbl>
   <w:p>
     <w:pPr>
-      <w:pStyle w:val="Footer"/>
+      <w:pStyle w:val="Rodap"/>
     </w:pPr>
   </w:p>
 </w:ftr>
@@ -3518,7 +3428,7 @@
 <w:hdr xmlns:wpc="http://schemas.microsoft.com/office/word/2010/wordprocessingCanvas" xmlns:cx="http://schemas.microsoft.com/office/drawing/2014/chartex" xmlns:cx1="http://schemas.microsoft.com/office/drawing/2015/9/8/chartex" xmlns:cx2="http://schemas.microsoft.com/office/drawing/2015/10/21/chartex" xmlns:cx3="http://schemas.microsoft.com/office/drawing/2016/5/9/chartex" xmlns:cx4="http://schemas.microsoft.com/office/drawing/2016/5/10/chartex" xmlns:cx5="http://schemas.microsoft.com/office/drawing/2016/5/11/chartex" xmlns:cx6="http://schemas.microsoft.com/office/drawing/2016/5/12/chartex" xmlns:cx7="http://schemas.microsoft.com/office/drawing/2016/5/13/chartex" xmlns:cx8="http://schemas.microsoft.com/office/drawing/2016/5/14/chartex" xmlns:mc="http://schemas.openxmlformats.org/markup-compatibility/2006" xmlns:aink="http://schemas.microsoft.com/office/drawing/2016/ink" xmlns:am3d="http://schemas.microsoft.com/office/drawing/2017/model3d" xmlns:o="urn:schemas-microsoft-com:office:office" xmlns:oel="http://schemas.microsoft.com/office/2019/extlst" xmlns:r="http://schemas.openxmlformats.org/officeDocument/2006/relationships" xmlns:m="http://schemas.openxmlformats.org/officeDocument/2006/math" xmlns:v="urn:schemas-microsoft-com:vml" xmlns:wp14="http://schemas.microsoft.com/office/word/2010/wordprocessingDrawing" xmlns:wp="http://schemas.openxmlformats.org/drawingml/2006/wordprocessingDrawing" xmlns:w10="urn:schemas-microsoft-com:office:word" xmlns:w="http://schemas.openxmlformats.org/wordprocessingml/2006/main" xmlns:w14="http://schemas.microsoft.com/office/word/2010/wordml" xmlns:w15="http://schemas.microsoft.com/office/word/2012/wordml" xmlns:w16cex="http://schemas.microsoft.com/office/word/2018/wordml/cex" xmlns:w16cid="http://schemas.microsoft.com/office/word/2016/wordml/cid" xmlns:w16="http://schemas.microsoft.com/office/word/2018/wordml" xmlns:w16sdtdh="http://schemas.microsoft.com/office/word/2020/wordml/sdtdatahash" xmlns:w16se="http://schemas.microsoft.com/office/word/2015/wordml/symex" xmlns:wpg="http://schemas.microsoft.com/office/word/2010/wordprocessingGroup" xmlns:wpi="http://schemas.microsoft.com/office/word/2010/wordprocessingInk" xmlns:wne="http://schemas.microsoft.com/office/word/2006/wordml" xmlns:wps="http://schemas.microsoft.com/office/word/2010/wordprocessingShape" mc:Ignorable="w14 w15 w16se w16cid w16 w16cex w16sdtdh wp14">
   <w:tbl>
     <w:tblPr>
-      <w:tblStyle w:val="TableGrid"/>
+      <w:tblStyle w:val="Tabelacomgrade"/>
       <w:tblW w:w="8561" w:type="dxa"/>
       <w:jc w:val="center"/>
       <w:tblLayout w:type="fixed"/>
@@ -3540,7 +3450,7 @@
         </w:tcPr>
         <w:p>
           <w:pPr>
-            <w:pStyle w:val="Header"/>
+            <w:pStyle w:val="Cabealho"/>
             <w:jc w:val="center"/>
             <w:rPr>
               <w:sz w:val="22"/>
@@ -3649,7 +3559,7 @@
         </w:tcPr>
         <w:p>
           <w:pPr>
-            <w:pStyle w:val="Header"/>
+            <w:pStyle w:val="Cabealho"/>
             <w:jc w:val="center"/>
             <w:rPr>
               <w:sz w:val="22"/>
@@ -3689,7 +3599,7 @@
         </w:tcPr>
         <w:p>
           <w:pPr>
-            <w:pStyle w:val="Header"/>
+            <w:pStyle w:val="Cabealho"/>
             <w:rPr>
               <w:b/>
             </w:rPr>
@@ -3700,7 +3610,7 @@
   </w:tbl>
   <w:p>
     <w:pPr>
-      <w:pStyle w:val="Header"/>
+      <w:pStyle w:val="Cabealho"/>
     </w:pPr>
   </w:p>
 </w:hdr>
@@ -4849,11 +4759,11 @@
       <w:rFonts w:ascii="Calibri" w:hAnsi="Calibri"/>
     </w:rPr>
   </w:style>
-  <w:style w:type="paragraph" w:styleId="Heading1">
+  <w:style w:type="paragraph" w:styleId="Ttulo1">
     <w:name w:val="heading 1"/>
     <w:basedOn w:val="Normal"/>
     <w:next w:val="Normal"/>
-    <w:link w:val="Heading1Char"/>
+    <w:link w:val="Ttulo1Char"/>
     <w:uiPriority w:val="9"/>
     <w:qFormat/>
     <w:rsid w:val="00311703"/>
@@ -4872,11 +4782,11 @@
       <w:szCs w:val="28"/>
     </w:rPr>
   </w:style>
-  <w:style w:type="paragraph" w:styleId="Heading3">
+  <w:style w:type="paragraph" w:styleId="Ttulo3">
     <w:name w:val="heading 3"/>
     <w:basedOn w:val="Normal"/>
     <w:next w:val="Normal"/>
-    <w:link w:val="Heading3Char"/>
+    <w:link w:val="Ttulo3Char"/>
     <w:autoRedefine/>
     <w:uiPriority w:val="9"/>
     <w:unhideWhenUsed/>
@@ -4896,13 +4806,13 @@
       <w:sz w:val="28"/>
     </w:rPr>
   </w:style>
-  <w:style w:type="character" w:default="1" w:styleId="DefaultParagraphFont">
+  <w:style w:type="character" w:default="1" w:styleId="Fontepargpadro">
     <w:name w:val="Default Paragraph Font"/>
     <w:uiPriority w:val="1"/>
     <w:semiHidden/>
     <w:unhideWhenUsed/>
   </w:style>
-  <w:style w:type="table" w:default="1" w:styleId="TableNormal">
+  <w:style w:type="table" w:default="1" w:styleId="Tabelanormal">
     <w:name w:val="Normal Table"/>
     <w:uiPriority w:val="99"/>
     <w:semiHidden/>
@@ -4917,16 +4827,16 @@
       </w:tblCellMar>
     </w:tblPr>
   </w:style>
-  <w:style w:type="numbering" w:default="1" w:styleId="NoList">
+  <w:style w:type="numbering" w:default="1" w:styleId="Semlista">
     <w:name w:val="No List"/>
     <w:uiPriority w:val="99"/>
     <w:semiHidden/>
     <w:unhideWhenUsed/>
   </w:style>
-  <w:style w:type="paragraph" w:styleId="Header">
+  <w:style w:type="paragraph" w:styleId="Cabealho">
     <w:name w:val="header"/>
     <w:basedOn w:val="Normal"/>
-    <w:link w:val="HeaderChar"/>
+    <w:link w:val="CabealhoChar"/>
     <w:unhideWhenUsed/>
     <w:rsid w:val="005E1593"/>
     <w:pPr>
@@ -4936,16 +4846,16 @@
       </w:tabs>
     </w:pPr>
   </w:style>
-  <w:style w:type="character" w:customStyle="1" w:styleId="HeaderChar">
-    <w:name w:val="Header Char"/>
-    <w:basedOn w:val="DefaultParagraphFont"/>
-    <w:link w:val="Header"/>
+  <w:style w:type="character" w:customStyle="1" w:styleId="CabealhoChar">
+    <w:name w:val="Cabeçalho Char"/>
+    <w:basedOn w:val="Fontepargpadro"/>
+    <w:link w:val="Cabealho"/>
     <w:rsid w:val="005E1593"/>
   </w:style>
-  <w:style w:type="paragraph" w:styleId="Footer">
+  <w:style w:type="paragraph" w:styleId="Rodap">
     <w:name w:val="footer"/>
     <w:basedOn w:val="Normal"/>
-    <w:link w:val="FooterChar"/>
+    <w:link w:val="RodapChar"/>
     <w:uiPriority w:val="99"/>
     <w:unhideWhenUsed/>
     <w:rsid w:val="005E1593"/>
@@ -4956,16 +4866,16 @@
       </w:tabs>
     </w:pPr>
   </w:style>
-  <w:style w:type="character" w:customStyle="1" w:styleId="FooterChar">
-    <w:name w:val="Footer Char"/>
-    <w:basedOn w:val="DefaultParagraphFont"/>
-    <w:link w:val="Footer"/>
+  <w:style w:type="character" w:customStyle="1" w:styleId="RodapChar">
+    <w:name w:val="Rodapé Char"/>
+    <w:basedOn w:val="Fontepargpadro"/>
+    <w:link w:val="Rodap"/>
     <w:uiPriority w:val="99"/>
     <w:rsid w:val="005E1593"/>
   </w:style>
   <w:style w:type="paragraph" w:customStyle="1" w:styleId="Descrio">
     <w:name w:val="Descrição"/>
-    <w:basedOn w:val="Header"/>
+    <w:basedOn w:val="Cabealho"/>
     <w:rsid w:val="005E1593"/>
     <w:pPr>
       <w:tabs>
@@ -4982,9 +4892,9 @@
       <w:lang w:val="en-US" w:eastAsia="pt-BR"/>
     </w:rPr>
   </w:style>
-  <w:style w:type="table" w:styleId="TableGrid">
+  <w:style w:type="table" w:styleId="Tabelacomgrade">
     <w:name w:val="Table Grid"/>
-    <w:basedOn w:val="TableNormal"/>
+    <w:basedOn w:val="Tabelanormal"/>
     <w:rsid w:val="005E1593"/>
     <w:pPr>
       <w:spacing w:after="240" w:line="240" w:lineRule="auto"/>
@@ -5007,10 +4917,10 @@
       </w:tblBorders>
     </w:tblPr>
   </w:style>
-  <w:style w:type="paragraph" w:styleId="BalloonText">
+  <w:style w:type="paragraph" w:styleId="Textodebalo">
     <w:name w:val="Balloon Text"/>
     <w:basedOn w:val="Normal"/>
-    <w:link w:val="BalloonTextChar"/>
+    <w:link w:val="TextodebaloChar"/>
     <w:uiPriority w:val="99"/>
     <w:semiHidden/>
     <w:unhideWhenUsed/>
@@ -5021,10 +4931,10 @@
       <w:szCs w:val="16"/>
     </w:rPr>
   </w:style>
-  <w:style w:type="character" w:customStyle="1" w:styleId="BalloonTextChar">
-    <w:name w:val="Balloon Text Char"/>
-    <w:basedOn w:val="DefaultParagraphFont"/>
-    <w:link w:val="BalloonText"/>
+  <w:style w:type="character" w:customStyle="1" w:styleId="TextodebaloChar">
+    <w:name w:val="Texto de balão Char"/>
+    <w:basedOn w:val="Fontepargpadro"/>
+    <w:link w:val="Textodebalo"/>
     <w:uiPriority w:val="99"/>
     <w:semiHidden/>
     <w:rsid w:val="005E1593"/>
@@ -5034,10 +4944,10 @@
       <w:szCs w:val="16"/>
     </w:rPr>
   </w:style>
-  <w:style w:type="character" w:customStyle="1" w:styleId="Heading1Char">
-    <w:name w:val="Heading 1 Char"/>
-    <w:basedOn w:val="DefaultParagraphFont"/>
-    <w:link w:val="Heading1"/>
+  <w:style w:type="character" w:customStyle="1" w:styleId="Ttulo1Char">
+    <w:name w:val="Título 1 Char"/>
+    <w:basedOn w:val="Fontepargpadro"/>
+    <w:link w:val="Ttulo1"/>
     <w:uiPriority w:val="9"/>
     <w:rsid w:val="00311703"/>
     <w:rPr>
@@ -5059,10 +4969,10 @@
       <w:lang w:eastAsia="pt-BR"/>
     </w:rPr>
   </w:style>
-  <w:style w:type="character" w:customStyle="1" w:styleId="Heading3Char">
-    <w:name w:val="Heading 3 Char"/>
-    <w:basedOn w:val="DefaultParagraphFont"/>
-    <w:link w:val="Heading3"/>
+  <w:style w:type="character" w:customStyle="1" w:styleId="Ttulo3Char">
+    <w:name w:val="Título 3 Char"/>
+    <w:basedOn w:val="Fontepargpadro"/>
+    <w:link w:val="Ttulo3"/>
     <w:uiPriority w:val="9"/>
     <w:rsid w:val="0020540D"/>
     <w:rPr>
@@ -5075,7 +4985,7 @@
   </w:style>
   <w:style w:type="character" w:styleId="Hyperlink">
     <w:name w:val="Hyperlink"/>
-    <w:basedOn w:val="DefaultParagraphFont"/>
+    <w:basedOn w:val="Fontepargpadro"/>
     <w:uiPriority w:val="99"/>
     <w:unhideWhenUsed/>
     <w:rsid w:val="004A52AD"/>
@@ -5084,9 +4994,9 @@
       <w:u w:val="single"/>
     </w:rPr>
   </w:style>
-  <w:style w:type="character" w:styleId="FollowedHyperlink">
+  <w:style w:type="character" w:styleId="HiperlinkVisitado">
     <w:name w:val="FollowedHyperlink"/>
-    <w:basedOn w:val="DefaultParagraphFont"/>
+    <w:basedOn w:val="Fontepargpadro"/>
     <w:uiPriority w:val="99"/>
     <w:semiHidden/>
     <w:unhideWhenUsed/>
@@ -5096,11 +5006,11 @@
       <w:u w:val="single"/>
     </w:rPr>
   </w:style>
-  <w:style w:type="paragraph" w:styleId="Title">
+  <w:style w:type="paragraph" w:styleId="Ttulo">
     <w:name w:val="Title"/>
     <w:basedOn w:val="Normal"/>
     <w:next w:val="Normal"/>
-    <w:link w:val="TitleChar"/>
+    <w:link w:val="TtuloChar"/>
     <w:uiPriority w:val="10"/>
     <w:qFormat/>
     <w:rsid w:val="0020540D"/>
@@ -5116,10 +5026,10 @@
       <w:szCs w:val="56"/>
     </w:rPr>
   </w:style>
-  <w:style w:type="character" w:customStyle="1" w:styleId="TitleChar">
-    <w:name w:val="Title Char"/>
-    <w:basedOn w:val="DefaultParagraphFont"/>
-    <w:link w:val="Title"/>
+  <w:style w:type="character" w:customStyle="1" w:styleId="TtuloChar">
+    <w:name w:val="Título Char"/>
+    <w:basedOn w:val="Fontepargpadro"/>
+    <w:link w:val="Ttulo"/>
     <w:uiPriority w:val="10"/>
     <w:rsid w:val="0020540D"/>
     <w:rPr>
@@ -5131,9 +5041,9 @@
       <w:szCs w:val="56"/>
     </w:rPr>
   </w:style>
-  <w:style w:type="character" w:styleId="PlaceholderText">
+  <w:style w:type="character" w:styleId="TextodoEspaoReservado">
     <w:name w:val="Placeholder Text"/>
-    <w:basedOn w:val="DefaultParagraphFont"/>
+    <w:basedOn w:val="Fontepargpadro"/>
     <w:uiPriority w:val="99"/>
     <w:semiHidden/>
     <w:rsid w:val="007E3950"/>
@@ -5160,7 +5070,7 @@
   </w:style>
   <w:style w:type="character" w:customStyle="1" w:styleId="CommentsChar">
     <w:name w:val="Comments Char"/>
-    <w:basedOn w:val="DefaultParagraphFont"/>
+    <w:basedOn w:val="Fontepargpadro"/>
     <w:link w:val="Comments"/>
     <w:rsid w:val="00C87006"/>
     <w:rPr>
@@ -5195,14 +5105,14 @@
   </w:style>
   <w:style w:type="character" w:customStyle="1" w:styleId="VersesChar">
     <w:name w:val="Versões Char"/>
-    <w:basedOn w:val="DefaultParagraphFont"/>
+    <w:basedOn w:val="Fontepargpadro"/>
     <w:link w:val="Verses"/>
     <w:rsid w:val="00273AB4"/>
     <w:rPr>
       <w:rFonts w:ascii="Calibri" w:hAnsi="Calibri"/>
     </w:rPr>
   </w:style>
-  <w:style w:type="paragraph" w:styleId="Caption">
+  <w:style w:type="paragraph" w:styleId="Legenda">
     <w:name w:val="caption"/>
     <w:basedOn w:val="Normal"/>
     <w:next w:val="Normal"/>
@@ -5221,7 +5131,7 @@
       <w:szCs w:val="18"/>
     </w:rPr>
   </w:style>
-  <w:style w:type="paragraph" w:styleId="ListParagraph">
+  <w:style w:type="paragraph" w:styleId="PargrafodaLista">
     <w:name w:val="List Paragraph"/>
     <w:basedOn w:val="Normal"/>
     <w:uiPriority w:val="34"/>
@@ -5257,7 +5167,7 @@
         <w:p>
           <w:r>
             <w:rPr>
-              <w:rStyle w:val="PlaceholderText"/>
+              <w:rStyle w:val="TextodoEspaoReservado"/>
             </w:rPr>
             <w:t>[Company]</w:t>
           </w:r>
@@ -5283,7 +5193,7 @@
         <w:p>
           <w:r>
             <w:rPr>
-              <w:rStyle w:val="PlaceholderText"/>
+              <w:rStyle w:val="TextodoEspaoReservado"/>
             </w:rPr>
             <w:t>[Comments]</w:t>
           </w:r>
@@ -5338,6 +5248,14 @@
     <w:pitch w:val="variable"/>
     <w:sig w:usb0="E00006FF" w:usb1="420024FF" w:usb2="02000000" w:usb3="00000000" w:csb0="0000019F" w:csb1="00000000"/>
   </w:font>
+  <w:font w:name="SimSun">
+    <w:altName w:val="宋体"/>
+    <w:panose1 w:val="02010600030101010101"/>
+    <w:charset w:val="86"/>
+    <w:family w:val="auto"/>
+    <w:pitch w:val="variable"/>
+    <w:sig w:usb0="00000003" w:usb1="288F0000" w:usb2="00000016" w:usb3="00000000" w:csb0="00040001" w:csb1="00000000"/>
+  </w:font>
   <w:font w:name="Times">
     <w:panose1 w:val="02020603050405020304"/>
     <w:charset w:val="00"/>
@@ -5351,6 +5269,29 @@
     <w:family w:val="swiss"/>
     <w:pitch w:val="variable"/>
     <w:sig w:usb0="E1002EFF" w:usb1="C000605B" w:usb2="00000029" w:usb3="00000000" w:csb0="000101FF" w:csb1="00000000"/>
+  </w:font>
+  <w:font w:name="Arial">
+    <w:panose1 w:val="020B0604020202020204"/>
+    <w:charset w:val="00"/>
+    <w:family w:val="swiss"/>
+    <w:pitch w:val="variable"/>
+    <w:sig w:usb0="E0002EFF" w:usb1="C000785B" w:usb2="00000009" w:usb3="00000000" w:csb0="000001FF" w:csb1="00000000"/>
+  </w:font>
+  <w:font w:name="DengXian">
+    <w:altName w:val="等线"/>
+    <w:panose1 w:val="02010600030101010101"/>
+    <w:charset w:val="86"/>
+    <w:family w:val="auto"/>
+    <w:pitch w:val="variable"/>
+    <w:sig w:usb0="A00002BF" w:usb1="38CF7CFA" w:usb2="00000016" w:usb3="00000000" w:csb0="0004000F" w:csb1="00000000"/>
+  </w:font>
+  <w:font w:name="DengXian Light">
+    <w:altName w:val="等线 Light"/>
+    <w:panose1 w:val="02010600030101010101"/>
+    <w:charset w:val="86"/>
+    <w:family w:val="auto"/>
+    <w:pitch w:val="variable"/>
+    <w:sig w:usb0="A00002BF" w:usb1="38CF7CFA" w:usb2="00000016" w:usb3="00000000" w:csb0="0004000F" w:csb1="00000000"/>
   </w:font>
   <w:font w:name="Calibri Light">
     <w:panose1 w:val="020F0302020204030204"/>
@@ -5382,6 +5323,7 @@
     <w:rsidRoot w:val="002258E1"/>
     <w:rsid w:val="000013DC"/>
     <w:rsid w:val="000112FE"/>
+    <w:rsid w:val="000727E8"/>
     <w:rsid w:val="000D0515"/>
     <w:rsid w:val="001A1D2B"/>
     <w:rsid w:val="002258E1"/>
@@ -5419,10 +5361,10 @@
     <m:intLim m:val="subSup"/>
     <m:naryLim m:val="undOvr"/>
   </m:mathPr>
-  <w:themeFontLang w:val="pt-BR"/>
+  <w:themeFontLang w:val="pt-BR" w:eastAsia="zh-CN"/>
   <w:clrSchemeMapping w:bg1="light1" w:t1="dark1" w:bg2="light2" w:t2="dark2" w:accent1="accent1" w:accent2="accent2" w:accent3="accent3" w:accent4="accent4" w:accent5="accent5" w:accent6="accent6" w:hyperlink="hyperlink" w:followedHyperlink="followedHyperlink"/>
-  <w:decimalSymbol w:val="."/>
-  <w:listSeparator w:val=","/>
+  <w:decimalSymbol w:val=","/>
+  <w:listSeparator w:val=";"/>
   <w15:chartTrackingRefBased/>
 </w:settings>
 </file>
@@ -5832,13 +5774,13 @@
       <w:szCs w:val="3276"/>
     </w:rPr>
   </w:style>
-  <w:style w:type="character" w:default="1" w:styleId="DefaultParagraphFont">
+  <w:style w:type="character" w:default="1" w:styleId="Fontepargpadro">
     <w:name w:val="Default Paragraph Font"/>
     <w:uiPriority w:val="1"/>
     <w:semiHidden/>
     <w:unhideWhenUsed/>
   </w:style>
-  <w:style w:type="table" w:default="1" w:styleId="TableNormal">
+  <w:style w:type="table" w:default="1" w:styleId="Tabelanormal">
     <w:name w:val="Normal Table"/>
     <w:uiPriority w:val="99"/>
     <w:semiHidden/>
@@ -5853,15 +5795,15 @@
       </w:tblCellMar>
     </w:tblPr>
   </w:style>
-  <w:style w:type="numbering" w:default="1" w:styleId="NoList">
+  <w:style w:type="numbering" w:default="1" w:styleId="Semlista">
     <w:name w:val="No List"/>
     <w:uiPriority w:val="99"/>
     <w:semiHidden/>
     <w:unhideWhenUsed/>
   </w:style>
-  <w:style w:type="character" w:styleId="PlaceholderText">
+  <w:style w:type="character" w:styleId="TextodoEspaoReservado">
     <w:name w:val="Placeholder Text"/>
-    <w:basedOn w:val="DefaultParagraphFont"/>
+    <w:basedOn w:val="Fontepargpadro"/>
     <w:uiPriority w:val="99"/>
     <w:semiHidden/>
     <w:rsid w:val="002258E1"/>
@@ -6165,6 +6107,25 @@
 </file>
 
 <file path=customXml/item1.xml><?xml version="1.0" encoding="utf-8"?>
+<p:properties xmlns:p="http://schemas.microsoft.com/office/2006/metadata/properties" xmlns:xsi="http://www.w3.org/2001/XMLSchema-instance" xmlns:pc="http://schemas.microsoft.com/office/infopath/2007/PartnerControls">
+  <documentManagement/>
+</p:properties>
+</file>
+
+<file path=customXml/item2.xml><?xml version="1.0" encoding="utf-8"?>
+<b:Sources xmlns:b="http://schemas.openxmlformats.org/officeDocument/2006/bibliography" xmlns="http://schemas.openxmlformats.org/officeDocument/2006/bibliography" SelectedStyle="\APASixthEditionOfficeOnline.xsl" StyleName="APA" Version="6"/>
+</file>
+
+<file path=customXml/item3.xml><?xml version="1.0" encoding="utf-8"?>
+<?mso-contentType ?>
+<FormTemplates xmlns="http://schemas.microsoft.com/sharepoint/v3/contenttype/forms">
+  <Display>DocumentLibraryForm</Display>
+  <Edit>DocumentLibraryForm</Edit>
+  <New>DocumentLibraryForm</New>
+</FormTemplates>
+</file>
+
+<file path=customXml/item4.xml><?xml version="1.0" encoding="utf-8"?>
 <ct:contentTypeSchema xmlns:ct="http://schemas.microsoft.com/office/2006/metadata/contentType" xmlns:ma="http://schemas.microsoft.com/office/2006/metadata/properties/metaAttributes" ct:_="" ma:_="" ma:contentTypeName="Documento" ma:contentTypeID="0x0101003DBE3F774DAFDB43B7AECC64F026BC1B" ma:contentTypeVersion="2" ma:contentTypeDescription="Crie um novo documento." ma:contentTypeScope="" ma:versionID="585ad28dba0dc7fd29409b3eb2eee63c">
   <xsd:schema xmlns:xsd="http://www.w3.org/2001/XMLSchema" xmlns:xs="http://www.w3.org/2001/XMLSchema" xmlns:p="http://schemas.microsoft.com/office/2006/metadata/properties" xmlns:ns2="d78dacd4-ba8a-4506-8839-a918012505f4" targetNamespace="http://schemas.microsoft.com/office/2006/metadata/properties" ma:root="true" ma:fieldsID="6d6303b720ee18c34b74d7a50d5e693f" ns2:_="">
     <xsd:import namespace="d78dacd4-ba8a-4506-8839-a918012505f4"/>
@@ -6296,26 +6257,32 @@
 </ct:contentTypeSchema>
 </file>
 
-<file path=customXml/item2.xml><?xml version="1.0" encoding="utf-8"?>
-<?mso-contentType ?>
-<FormTemplates xmlns="http://schemas.microsoft.com/sharepoint/v3/contenttype/forms">
-  <Display>DocumentLibraryForm</Display>
-  <Edit>DocumentLibraryForm</Edit>
-  <New>DocumentLibraryForm</New>
-</FormTemplates>
+<file path=customXml/itemProps1.xml><?xml version="1.0" encoding="utf-8"?>
+<ds:datastoreItem xmlns:ds="http://schemas.openxmlformats.org/officeDocument/2006/customXml" ds:itemID="{CFCCB5DC-8DE2-43E3-B6C9-B318DCE70B72}">
+  <ds:schemaRefs>
+    <ds:schemaRef ds:uri="http://schemas.microsoft.com/office/2006/metadata/properties"/>
+    <ds:schemaRef ds:uri="http://schemas.microsoft.com/office/infopath/2007/PartnerControls"/>
+  </ds:schemaRefs>
+</ds:datastoreItem>
 </file>
 
-<file path=customXml/item3.xml><?xml version="1.0" encoding="utf-8"?>
-<b:Sources xmlns:b="http://schemas.openxmlformats.org/officeDocument/2006/bibliography" xmlns="http://schemas.openxmlformats.org/officeDocument/2006/bibliography" SelectedStyle="\APASixthEditionOfficeOnline.xsl" StyleName="APA" Version="6"/>
+<file path=customXml/itemProps2.xml><?xml version="1.0" encoding="utf-8"?>
+<ds:datastoreItem xmlns:ds="http://schemas.openxmlformats.org/officeDocument/2006/customXml" ds:itemID="{05146504-0975-468D-A170-ADA738075479}">
+  <ds:schemaRefs>
+    <ds:schemaRef ds:uri="http://schemas.openxmlformats.org/officeDocument/2006/bibliography"/>
+  </ds:schemaRefs>
+</ds:datastoreItem>
 </file>
 
-<file path=customXml/item4.xml><?xml version="1.0" encoding="utf-8"?>
-<p:properties xmlns:p="http://schemas.microsoft.com/office/2006/metadata/properties" xmlns:xsi="http://www.w3.org/2001/XMLSchema-instance" xmlns:pc="http://schemas.microsoft.com/office/infopath/2007/PartnerControls">
-  <documentManagement/>
-</p:properties>
+<file path=customXml/itemProps3.xml><?xml version="1.0" encoding="utf-8"?>
+<ds:datastoreItem xmlns:ds="http://schemas.openxmlformats.org/officeDocument/2006/customXml" ds:itemID="{E8F0F262-3109-441F-BFA2-F4C45F748A03}">
+  <ds:schemaRefs>
+    <ds:schemaRef ds:uri="http://schemas.microsoft.com/sharepoint/v3/contenttype/forms"/>
+  </ds:schemaRefs>
+</ds:datastoreItem>
 </file>
 
-<file path=customXml/itemProps1.xml><?xml version="1.0" encoding="utf-8"?>
+<file path=customXml/itemProps4.xml><?xml version="1.0" encoding="utf-8"?>
 <ds:datastoreItem xmlns:ds="http://schemas.openxmlformats.org/officeDocument/2006/customXml" ds:itemID="{DAE10CA7-ADFF-4EFE-9CDF-2CE706C70ABC}">
   <ds:schemaRefs>
     <ds:schemaRef ds:uri="http://schemas.microsoft.com/office/2006/metadata/contentType"/>
@@ -6331,29 +6298,4 @@
     <ds:schemaRef ds:uri="http://schemas.microsoft.com/internal/obd"/>
   </ds:schemaRefs>
 </ds:datastoreItem>
-</file>
-
-<file path=customXml/itemProps2.xml><?xml version="1.0" encoding="utf-8"?>
-<ds:datastoreItem xmlns:ds="http://schemas.openxmlformats.org/officeDocument/2006/customXml" ds:itemID="{E8F0F262-3109-441F-BFA2-F4C45F748A03}">
-  <ds:schemaRefs>
-    <ds:schemaRef ds:uri="http://schemas.microsoft.com/sharepoint/v3/contenttype/forms"/>
-  </ds:schemaRefs>
-</ds:datastoreItem>
-</file>
-
-<file path=customXml/itemProps3.xml><?xml version="1.0" encoding="utf-8"?>
-<ds:datastoreItem xmlns:ds="http://schemas.openxmlformats.org/officeDocument/2006/customXml" ds:itemID="{05146504-0975-468D-A170-ADA738075479}">
-  <ds:schemaRefs>
-    <ds:schemaRef ds:uri="http://schemas.openxmlformats.org/officeDocument/2006/bibliography"/>
-  </ds:schemaRefs>
-</ds:datastoreItem>
-</file>
-
-<file path=customXml/itemProps4.xml><?xml version="1.0" encoding="utf-8"?>
-<ds:datastoreItem xmlns:ds="http://schemas.openxmlformats.org/officeDocument/2006/customXml" ds:itemID="{CFCCB5DC-8DE2-43E3-B6C9-B318DCE70B72}">
-  <ds:schemaRefs>
-    <ds:schemaRef ds:uri="http://schemas.microsoft.com/office/2006/metadata/properties"/>
-    <ds:schemaRef ds:uri="http://schemas.microsoft.com/office/infopath/2007/PartnerControls"/>
-  </ds:schemaRefs>
-</ds:datastoreItem>
 </file>
</xml_diff>